<commit_message>
python-app.yml revision to main
</commit_message>
<xml_diff>
--- a/reports/Analisis Churn Prediction pada Perusahaan Telekomunikasi.docx
+++ b/reports/Analisis Churn Prediction pada Perusahaan Telekomunikasi.docx
@@ -1,6 +1,6 @@
 
 <file path=word/document.xml><?xml version="1.0" encoding="utf-8"?>
-<w:document xmlns:wpc="http://schemas.microsoft.com/office/word/2010/wordprocessingCanvas" xmlns:cx="http://schemas.microsoft.com/office/drawing/2014/chartex" xmlns:cx1="http://schemas.microsoft.com/office/drawing/2015/9/8/chartex" xmlns:cx2="http://schemas.microsoft.com/office/drawing/2015/10/21/chartex" xmlns:cx3="http://schemas.microsoft.com/office/drawing/2016/5/9/chartex" xmlns:cx4="http://schemas.microsoft.com/office/drawing/2016/5/10/chartex" xmlns:cx5="http://schemas.microsoft.com/office/drawing/2016/5/11/chartex" xmlns:cx6="http://schemas.microsoft.com/office/drawing/2016/5/12/chartex" xmlns:cx7="http://schemas.microsoft.com/office/drawing/2016/5/13/chartex" xmlns:cx8="http://schemas.microsoft.com/office/drawing/2016/5/14/chartex" xmlns:mc="http://schemas.openxmlformats.org/markup-compatibility/2006" xmlns:aink="http://schemas.microsoft.com/office/drawing/2016/ink" xmlns:am3d="http://schemas.microsoft.com/office/drawing/2017/model3d" xmlns:o="urn:schemas-microsoft-com:office:office" xmlns:oel="http://schemas.microsoft.com/office/2019/extlst" xmlns:r="http://schemas.openxmlformats.org/officeDocument/2006/relationships" xmlns:m="http://schemas.openxmlformats.org/officeDocument/2006/math" xmlns:v="urn:schemas-microsoft-com:vml" xmlns:wp14="http://schemas.microsoft.com/office/word/2010/wordprocessingDrawing" xmlns:wp="http://schemas.openxmlformats.org/drawingml/2006/wordprocessingDrawing" xmlns:w10="urn:schemas-microsoft-com:office:word" xmlns:w="http://schemas.openxmlformats.org/wordprocessingml/2006/main" xmlns:w14="http://schemas.microsoft.com/office/word/2010/wordml" xmlns:w15="http://schemas.microsoft.com/office/word/2012/wordml" xmlns:w16cex="http://schemas.microsoft.com/office/word/2018/wordml/cex" xmlns:w16cid="http://schemas.microsoft.com/office/word/2016/wordml/cid" xmlns:w16="http://schemas.microsoft.com/office/word/2018/wordml" xmlns:w16sdtdh="http://schemas.microsoft.com/office/word/2020/wordml/sdtdatahash" xmlns:w16se="http://schemas.microsoft.com/office/word/2015/wordml/symex" xmlns:wpg="http://schemas.microsoft.com/office/word/2010/wordprocessingGroup" xmlns:wpi="http://schemas.microsoft.com/office/word/2010/wordprocessingInk" xmlns:wne="http://schemas.microsoft.com/office/word/2006/wordml" xmlns:wps="http://schemas.microsoft.com/office/word/2010/wordprocessingShape" mc:Ignorable="w14 w15 w16se w16cid w16 w16cex w16sdtdh wp14">
+<w:document xmlns:wpc="http://schemas.microsoft.com/office/word/2010/wordprocessingCanvas" xmlns:cx="http://schemas.microsoft.com/office/drawing/2014/chartex" xmlns:cx1="http://schemas.microsoft.com/office/drawing/2015/9/8/chartex" xmlns:cx2="http://schemas.microsoft.com/office/drawing/2015/10/21/chartex" xmlns:cx3="http://schemas.microsoft.com/office/drawing/2016/5/9/chartex" xmlns:cx4="http://schemas.microsoft.com/office/drawing/2016/5/10/chartex" xmlns:cx5="http://schemas.microsoft.com/office/drawing/2016/5/11/chartex" xmlns:cx6="http://schemas.microsoft.com/office/drawing/2016/5/12/chartex" xmlns:cx7="http://schemas.microsoft.com/office/drawing/2016/5/13/chartex" xmlns:cx8="http://schemas.microsoft.com/office/drawing/2016/5/14/chartex" xmlns:mc="http://schemas.openxmlformats.org/markup-compatibility/2006" xmlns:aink="http://schemas.microsoft.com/office/drawing/2016/ink" xmlns:am3d="http://schemas.microsoft.com/office/drawing/2017/model3d" xmlns:o="urn:schemas-microsoft-com:office:office" xmlns:oel="http://schemas.microsoft.com/office/2019/extlst" xmlns:r="http://schemas.openxmlformats.org/officeDocument/2006/relationships" xmlns:m="http://schemas.openxmlformats.org/officeDocument/2006/math" xmlns:v="urn:schemas-microsoft-com:vml" xmlns:wp14="http://schemas.microsoft.com/office/word/2010/wordprocessingDrawing" xmlns:wp="http://schemas.openxmlformats.org/drawingml/2006/wordprocessingDrawing" xmlns:w10="urn:schemas-microsoft-com:office:word" xmlns:w="http://schemas.openxmlformats.org/wordprocessingml/2006/main" xmlns:w14="http://schemas.microsoft.com/office/word/2010/wordml" xmlns:w15="http://schemas.microsoft.com/office/word/2012/wordml" xmlns:w16cex="http://schemas.microsoft.com/office/word/2018/wordml/cex" xmlns:w16cid="http://schemas.microsoft.com/office/word/2016/wordml/cid" xmlns:w16="http://schemas.microsoft.com/office/word/2018/wordml" xmlns:w16du="http://schemas.microsoft.com/office/word/2023/wordml/word16du" xmlns:w16sdtdh="http://schemas.microsoft.com/office/word/2020/wordml/sdtdatahash" xmlns:w16se="http://schemas.microsoft.com/office/word/2015/wordml/symex" xmlns:wpg="http://schemas.microsoft.com/office/word/2010/wordprocessingGroup" xmlns:wpi="http://schemas.microsoft.com/office/word/2010/wordprocessingInk" xmlns:wne="http://schemas.microsoft.com/office/word/2006/wordml" xmlns:wps="http://schemas.microsoft.com/office/word/2010/wordprocessingShape" mc:Ignorable="w14 w15 w16se w16cid w16 w16cex w16sdtdh wp14">
   <w:body>
     <w:p>
       <w:pPr>
@@ -1438,6 +1438,8 @@
       </w:r>
       <w:r>
         <w:rPr>
+          <w:b/>
+          <w:bCs/>
           <w:i/>
           <w:iCs/>
         </w:rPr>
@@ -4393,15 +4395,7 @@
       </w:r>
       <w:proofErr w:type="spellEnd"/>
       <w:r>
-        <w:t xml:space="preserve"> </w:t>
-      </w:r>
-      <w:proofErr w:type="spellStart"/>
-      <w:r>
-        <w:t>batas</w:t>
-      </w:r>
-      <w:proofErr w:type="spellEnd"/>
-      <w:r>
-        <w:t xml:space="preserve"> </w:t>
+        <w:t xml:space="preserve"> batas </w:t>
       </w:r>
       <w:proofErr w:type="spellStart"/>
       <w:r>
@@ -4409,15 +4403,7 @@
       </w:r>
       <w:proofErr w:type="spellEnd"/>
       <w:r>
-        <w:t xml:space="preserve"> dan </w:t>
-      </w:r>
-      <w:proofErr w:type="spellStart"/>
-      <w:r>
-        <w:t>batas</w:t>
-      </w:r>
-      <w:proofErr w:type="spellEnd"/>
-      <w:r>
-        <w:t xml:space="preserve"> </w:t>
+        <w:t xml:space="preserve"> dan batas </w:t>
       </w:r>
       <w:proofErr w:type="spellStart"/>
       <w:r>
@@ -6321,15 +6307,7 @@
       </w:r>
       <w:proofErr w:type="spellEnd"/>
       <w:r>
-        <w:t xml:space="preserve"> 1980 observant, “</w:t>
-      </w:r>
-      <w:proofErr w:type="spellStart"/>
-      <w:r>
-        <w:t>Ya</w:t>
-      </w:r>
-      <w:proofErr w:type="spellEnd"/>
-      <w:r>
-        <w:t xml:space="preserve">” </w:t>
+        <w:t xml:space="preserve"> 1980 observant, “Ya” </w:t>
       </w:r>
       <w:proofErr w:type="spellStart"/>
       <w:r>
@@ -7950,7 +7928,6 @@
             <w:r>
               <w:t>1 (</w:t>
             </w:r>
-            <w:proofErr w:type="spellStart"/>
             <w:r>
               <w:rPr>
                 <w:b/>
@@ -7958,7 +7935,6 @@
               </w:rPr>
               <w:t>Ya</w:t>
             </w:r>
-            <w:proofErr w:type="spellEnd"/>
             <w:r>
               <w:t>)</w:t>
             </w:r>
@@ -8523,15 +8499,7 @@
       </w:r>
       <w:proofErr w:type="spellEnd"/>
       <w:r>
-        <w:t xml:space="preserve"> </w:t>
-      </w:r>
-      <w:proofErr w:type="spellStart"/>
-      <w:r>
-        <w:t>dua</w:t>
-      </w:r>
-      <w:proofErr w:type="spellEnd"/>
-      <w:r>
-        <w:t xml:space="preserve"> service </w:t>
+        <w:t xml:space="preserve"> dua service </w:t>
       </w:r>
       <w:proofErr w:type="spellStart"/>
       <w:r>
@@ -10198,13 +10166,8 @@
       <w:r>
         <w:t xml:space="preserve">/ubuntu. </w:t>
       </w:r>
-      <w:proofErr w:type="spellStart"/>
-      <w:r>
-        <w:t>Dua</w:t>
-      </w:r>
-      <w:proofErr w:type="spellEnd"/>
-      <w:r>
-        <w:t xml:space="preserve"> </w:t>
+      <w:r>
+        <w:t xml:space="preserve">Dua </w:t>
       </w:r>
       <w:proofErr w:type="spellStart"/>
       <w:r>
@@ -10237,15 +10200,7 @@
       </w:r>
       <w:proofErr w:type="spellEnd"/>
       <w:r>
-        <w:t xml:space="preserve"> </w:t>
-      </w:r>
-      <w:proofErr w:type="spellStart"/>
-      <w:r>
-        <w:t>dua</w:t>
-      </w:r>
-      <w:proofErr w:type="spellEnd"/>
-      <w:r>
-        <w:t xml:space="preserve"> docker image untuk masing-masing servis.</w:t>
+        <w:t xml:space="preserve"> dua docker image untuk masing-masing servis.</w:t>
       </w:r>
       <w:r>
         <w:t xml:space="preserve"> Docker </w:t>
@@ -10930,7 +10885,7 @@
 </file>
 
 <file path=word/endnotes.xml><?xml version="1.0" encoding="utf-8"?>
-<w:endnotes xmlns:wpc="http://schemas.microsoft.com/office/word/2010/wordprocessingCanvas" xmlns:cx="http://schemas.microsoft.com/office/drawing/2014/chartex" xmlns:cx1="http://schemas.microsoft.com/office/drawing/2015/9/8/chartex" xmlns:cx2="http://schemas.microsoft.com/office/drawing/2015/10/21/chartex" xmlns:cx3="http://schemas.microsoft.com/office/drawing/2016/5/9/chartex" xmlns:cx4="http://schemas.microsoft.com/office/drawing/2016/5/10/chartex" xmlns:cx5="http://schemas.microsoft.com/office/drawing/2016/5/11/chartex" xmlns:cx6="http://schemas.microsoft.com/office/drawing/2016/5/12/chartex" xmlns:cx7="http://schemas.microsoft.com/office/drawing/2016/5/13/chartex" xmlns:cx8="http://schemas.microsoft.com/office/drawing/2016/5/14/chartex" xmlns:mc="http://schemas.openxmlformats.org/markup-compatibility/2006" xmlns:aink="http://schemas.microsoft.com/office/drawing/2016/ink" xmlns:am3d="http://schemas.microsoft.com/office/drawing/2017/model3d" xmlns:o="urn:schemas-microsoft-com:office:office" xmlns:oel="http://schemas.microsoft.com/office/2019/extlst" xmlns:r="http://schemas.openxmlformats.org/officeDocument/2006/relationships" xmlns:m="http://schemas.openxmlformats.org/officeDocument/2006/math" xmlns:v="urn:schemas-microsoft-com:vml" xmlns:wp14="http://schemas.microsoft.com/office/word/2010/wordprocessingDrawing" xmlns:wp="http://schemas.openxmlformats.org/drawingml/2006/wordprocessingDrawing" xmlns:w10="urn:schemas-microsoft-com:office:word" xmlns:w="http://schemas.openxmlformats.org/wordprocessingml/2006/main" xmlns:w14="http://schemas.microsoft.com/office/word/2010/wordml" xmlns:w15="http://schemas.microsoft.com/office/word/2012/wordml" xmlns:w16cex="http://schemas.microsoft.com/office/word/2018/wordml/cex" xmlns:w16cid="http://schemas.microsoft.com/office/word/2016/wordml/cid" xmlns:w16="http://schemas.microsoft.com/office/word/2018/wordml" xmlns:w16sdtdh="http://schemas.microsoft.com/office/word/2020/wordml/sdtdatahash" xmlns:w16se="http://schemas.microsoft.com/office/word/2015/wordml/symex" xmlns:wpg="http://schemas.microsoft.com/office/word/2010/wordprocessingGroup" xmlns:wpi="http://schemas.microsoft.com/office/word/2010/wordprocessingInk" xmlns:wne="http://schemas.microsoft.com/office/word/2006/wordml" xmlns:wps="http://schemas.microsoft.com/office/word/2010/wordprocessingShape" mc:Ignorable="w14 w15 w16se w16cid w16 w16cex w16sdtdh wp14">
+<w:endnotes xmlns:wpc="http://schemas.microsoft.com/office/word/2010/wordprocessingCanvas" xmlns:cx="http://schemas.microsoft.com/office/drawing/2014/chartex" xmlns:cx1="http://schemas.microsoft.com/office/drawing/2015/9/8/chartex" xmlns:cx2="http://schemas.microsoft.com/office/drawing/2015/10/21/chartex" xmlns:cx3="http://schemas.microsoft.com/office/drawing/2016/5/9/chartex" xmlns:cx4="http://schemas.microsoft.com/office/drawing/2016/5/10/chartex" xmlns:cx5="http://schemas.microsoft.com/office/drawing/2016/5/11/chartex" xmlns:cx6="http://schemas.microsoft.com/office/drawing/2016/5/12/chartex" xmlns:cx7="http://schemas.microsoft.com/office/drawing/2016/5/13/chartex" xmlns:cx8="http://schemas.microsoft.com/office/drawing/2016/5/14/chartex" xmlns:mc="http://schemas.openxmlformats.org/markup-compatibility/2006" xmlns:aink="http://schemas.microsoft.com/office/drawing/2016/ink" xmlns:am3d="http://schemas.microsoft.com/office/drawing/2017/model3d" xmlns:o="urn:schemas-microsoft-com:office:office" xmlns:oel="http://schemas.microsoft.com/office/2019/extlst" xmlns:r="http://schemas.openxmlformats.org/officeDocument/2006/relationships" xmlns:m="http://schemas.openxmlformats.org/officeDocument/2006/math" xmlns:v="urn:schemas-microsoft-com:vml" xmlns:wp14="http://schemas.microsoft.com/office/word/2010/wordprocessingDrawing" xmlns:wp="http://schemas.openxmlformats.org/drawingml/2006/wordprocessingDrawing" xmlns:w10="urn:schemas-microsoft-com:office:word" xmlns:w="http://schemas.openxmlformats.org/wordprocessingml/2006/main" xmlns:w14="http://schemas.microsoft.com/office/word/2010/wordml" xmlns:w15="http://schemas.microsoft.com/office/word/2012/wordml" xmlns:w16cex="http://schemas.microsoft.com/office/word/2018/wordml/cex" xmlns:w16cid="http://schemas.microsoft.com/office/word/2016/wordml/cid" xmlns:w16="http://schemas.microsoft.com/office/word/2018/wordml" xmlns:w16du="http://schemas.microsoft.com/office/word/2023/wordml/word16du" xmlns:w16sdtdh="http://schemas.microsoft.com/office/word/2020/wordml/sdtdatahash" xmlns:w16se="http://schemas.microsoft.com/office/word/2015/wordml/symex" xmlns:wpg="http://schemas.microsoft.com/office/word/2010/wordprocessingGroup" xmlns:wpi="http://schemas.microsoft.com/office/word/2010/wordprocessingInk" xmlns:wne="http://schemas.microsoft.com/office/word/2006/wordml" xmlns:wps="http://schemas.microsoft.com/office/word/2010/wordprocessingShape" mc:Ignorable="w14 w15 w16se w16cid w16 w16cex w16sdtdh wp14">
   <w:endnote w:type="separator" w:id="-1">
     <w:p>
       <w:pPr>
@@ -10955,7 +10910,7 @@
 </file>
 
 <file path=word/footnotes.xml><?xml version="1.0" encoding="utf-8"?>
-<w:footnotes xmlns:wpc="http://schemas.microsoft.com/office/word/2010/wordprocessingCanvas" xmlns:cx="http://schemas.microsoft.com/office/drawing/2014/chartex" xmlns:cx1="http://schemas.microsoft.com/office/drawing/2015/9/8/chartex" xmlns:cx2="http://schemas.microsoft.com/office/drawing/2015/10/21/chartex" xmlns:cx3="http://schemas.microsoft.com/office/drawing/2016/5/9/chartex" xmlns:cx4="http://schemas.microsoft.com/office/drawing/2016/5/10/chartex" xmlns:cx5="http://schemas.microsoft.com/office/drawing/2016/5/11/chartex" xmlns:cx6="http://schemas.microsoft.com/office/drawing/2016/5/12/chartex" xmlns:cx7="http://schemas.microsoft.com/office/drawing/2016/5/13/chartex" xmlns:cx8="http://schemas.microsoft.com/office/drawing/2016/5/14/chartex" xmlns:mc="http://schemas.openxmlformats.org/markup-compatibility/2006" xmlns:aink="http://schemas.microsoft.com/office/drawing/2016/ink" xmlns:am3d="http://schemas.microsoft.com/office/drawing/2017/model3d" xmlns:o="urn:schemas-microsoft-com:office:office" xmlns:oel="http://schemas.microsoft.com/office/2019/extlst" xmlns:r="http://schemas.openxmlformats.org/officeDocument/2006/relationships" xmlns:m="http://schemas.openxmlformats.org/officeDocument/2006/math" xmlns:v="urn:schemas-microsoft-com:vml" xmlns:wp14="http://schemas.microsoft.com/office/word/2010/wordprocessingDrawing" xmlns:wp="http://schemas.openxmlformats.org/drawingml/2006/wordprocessingDrawing" xmlns:w10="urn:schemas-microsoft-com:office:word" xmlns:w="http://schemas.openxmlformats.org/wordprocessingml/2006/main" xmlns:w14="http://schemas.microsoft.com/office/word/2010/wordml" xmlns:w15="http://schemas.microsoft.com/office/word/2012/wordml" xmlns:w16cex="http://schemas.microsoft.com/office/word/2018/wordml/cex" xmlns:w16cid="http://schemas.microsoft.com/office/word/2016/wordml/cid" xmlns:w16="http://schemas.microsoft.com/office/word/2018/wordml" xmlns:w16sdtdh="http://schemas.microsoft.com/office/word/2020/wordml/sdtdatahash" xmlns:w16se="http://schemas.microsoft.com/office/word/2015/wordml/symex" xmlns:wpg="http://schemas.microsoft.com/office/word/2010/wordprocessingGroup" xmlns:wpi="http://schemas.microsoft.com/office/word/2010/wordprocessingInk" xmlns:wne="http://schemas.microsoft.com/office/word/2006/wordml" xmlns:wps="http://schemas.microsoft.com/office/word/2010/wordprocessingShape" mc:Ignorable="w14 w15 w16se w16cid w16 w16cex w16sdtdh wp14">
+<w:footnotes xmlns:wpc="http://schemas.microsoft.com/office/word/2010/wordprocessingCanvas" xmlns:cx="http://schemas.microsoft.com/office/drawing/2014/chartex" xmlns:cx1="http://schemas.microsoft.com/office/drawing/2015/9/8/chartex" xmlns:cx2="http://schemas.microsoft.com/office/drawing/2015/10/21/chartex" xmlns:cx3="http://schemas.microsoft.com/office/drawing/2016/5/9/chartex" xmlns:cx4="http://schemas.microsoft.com/office/drawing/2016/5/10/chartex" xmlns:cx5="http://schemas.microsoft.com/office/drawing/2016/5/11/chartex" xmlns:cx6="http://schemas.microsoft.com/office/drawing/2016/5/12/chartex" xmlns:cx7="http://schemas.microsoft.com/office/drawing/2016/5/13/chartex" xmlns:cx8="http://schemas.microsoft.com/office/drawing/2016/5/14/chartex" xmlns:mc="http://schemas.openxmlformats.org/markup-compatibility/2006" xmlns:aink="http://schemas.microsoft.com/office/drawing/2016/ink" xmlns:am3d="http://schemas.microsoft.com/office/drawing/2017/model3d" xmlns:o="urn:schemas-microsoft-com:office:office" xmlns:oel="http://schemas.microsoft.com/office/2019/extlst" xmlns:r="http://schemas.openxmlformats.org/officeDocument/2006/relationships" xmlns:m="http://schemas.openxmlformats.org/officeDocument/2006/math" xmlns:v="urn:schemas-microsoft-com:vml" xmlns:wp14="http://schemas.microsoft.com/office/word/2010/wordprocessingDrawing" xmlns:wp="http://schemas.openxmlformats.org/drawingml/2006/wordprocessingDrawing" xmlns:w10="urn:schemas-microsoft-com:office:word" xmlns:w="http://schemas.openxmlformats.org/wordprocessingml/2006/main" xmlns:w14="http://schemas.microsoft.com/office/word/2010/wordml" xmlns:w15="http://schemas.microsoft.com/office/word/2012/wordml" xmlns:w16cex="http://schemas.microsoft.com/office/word/2018/wordml/cex" xmlns:w16cid="http://schemas.microsoft.com/office/word/2016/wordml/cid" xmlns:w16="http://schemas.microsoft.com/office/word/2018/wordml" xmlns:w16du="http://schemas.microsoft.com/office/word/2023/wordml/word16du" xmlns:w16sdtdh="http://schemas.microsoft.com/office/word/2020/wordml/sdtdatahash" xmlns:w16se="http://schemas.microsoft.com/office/word/2015/wordml/symex" xmlns:wpg="http://schemas.microsoft.com/office/word/2010/wordprocessingGroup" xmlns:wpi="http://schemas.microsoft.com/office/word/2010/wordprocessingInk" xmlns:wne="http://schemas.microsoft.com/office/word/2006/wordml" xmlns:wps="http://schemas.microsoft.com/office/word/2010/wordprocessingShape" mc:Ignorable="w14 w15 w16se w16cid w16 w16cex w16sdtdh wp14">
   <w:footnote w:type="separator" w:id="-1">
     <w:p>
       <w:pPr>
@@ -10980,7 +10935,7 @@
 </file>
 
 <file path=word/numbering.xml><?xml version="1.0" encoding="utf-8"?>
-<w:numbering xmlns:wpc="http://schemas.microsoft.com/office/word/2010/wordprocessingCanvas" xmlns:cx="http://schemas.microsoft.com/office/drawing/2014/chartex" xmlns:cx1="http://schemas.microsoft.com/office/drawing/2015/9/8/chartex" xmlns:cx2="http://schemas.microsoft.com/office/drawing/2015/10/21/chartex" xmlns:cx3="http://schemas.microsoft.com/office/drawing/2016/5/9/chartex" xmlns:cx4="http://schemas.microsoft.com/office/drawing/2016/5/10/chartex" xmlns:cx5="http://schemas.microsoft.com/office/drawing/2016/5/11/chartex" xmlns:cx6="http://schemas.microsoft.com/office/drawing/2016/5/12/chartex" xmlns:cx7="http://schemas.microsoft.com/office/drawing/2016/5/13/chartex" xmlns:cx8="http://schemas.microsoft.com/office/drawing/2016/5/14/chartex" xmlns:mc="http://schemas.openxmlformats.org/markup-compatibility/2006" xmlns:aink="http://schemas.microsoft.com/office/drawing/2016/ink" xmlns:am3d="http://schemas.microsoft.com/office/drawing/2017/model3d" xmlns:o="urn:schemas-microsoft-com:office:office" xmlns:oel="http://schemas.microsoft.com/office/2019/extlst" xmlns:r="http://schemas.openxmlformats.org/officeDocument/2006/relationships" xmlns:m="http://schemas.openxmlformats.org/officeDocument/2006/math" xmlns:v="urn:schemas-microsoft-com:vml" xmlns:wp14="http://schemas.microsoft.com/office/word/2010/wordprocessingDrawing" xmlns:wp="http://schemas.openxmlformats.org/drawingml/2006/wordprocessingDrawing" xmlns:w10="urn:schemas-microsoft-com:office:word" xmlns:w="http://schemas.openxmlformats.org/wordprocessingml/2006/main" xmlns:w14="http://schemas.microsoft.com/office/word/2010/wordml" xmlns:w15="http://schemas.microsoft.com/office/word/2012/wordml" xmlns:w16cex="http://schemas.microsoft.com/office/word/2018/wordml/cex" xmlns:w16cid="http://schemas.microsoft.com/office/word/2016/wordml/cid" xmlns:w16="http://schemas.microsoft.com/office/word/2018/wordml" xmlns:w16sdtdh="http://schemas.microsoft.com/office/word/2020/wordml/sdtdatahash" xmlns:w16se="http://schemas.microsoft.com/office/word/2015/wordml/symex" xmlns:wpg="http://schemas.microsoft.com/office/word/2010/wordprocessingGroup" xmlns:wpi="http://schemas.microsoft.com/office/word/2010/wordprocessingInk" xmlns:wne="http://schemas.microsoft.com/office/word/2006/wordml" xmlns:wps="http://schemas.microsoft.com/office/word/2010/wordprocessingShape" mc:Ignorable="w14 w15 w16se w16cid w16 w16cex w16sdtdh wp14">
+<w:numbering xmlns:wpc="http://schemas.microsoft.com/office/word/2010/wordprocessingCanvas" xmlns:cx="http://schemas.microsoft.com/office/drawing/2014/chartex" xmlns:cx1="http://schemas.microsoft.com/office/drawing/2015/9/8/chartex" xmlns:cx2="http://schemas.microsoft.com/office/drawing/2015/10/21/chartex" xmlns:cx3="http://schemas.microsoft.com/office/drawing/2016/5/9/chartex" xmlns:cx4="http://schemas.microsoft.com/office/drawing/2016/5/10/chartex" xmlns:cx5="http://schemas.microsoft.com/office/drawing/2016/5/11/chartex" xmlns:cx6="http://schemas.microsoft.com/office/drawing/2016/5/12/chartex" xmlns:cx7="http://schemas.microsoft.com/office/drawing/2016/5/13/chartex" xmlns:cx8="http://schemas.microsoft.com/office/drawing/2016/5/14/chartex" xmlns:mc="http://schemas.openxmlformats.org/markup-compatibility/2006" xmlns:aink="http://schemas.microsoft.com/office/drawing/2016/ink" xmlns:am3d="http://schemas.microsoft.com/office/drawing/2017/model3d" xmlns:o="urn:schemas-microsoft-com:office:office" xmlns:oel="http://schemas.microsoft.com/office/2019/extlst" xmlns:r="http://schemas.openxmlformats.org/officeDocument/2006/relationships" xmlns:m="http://schemas.openxmlformats.org/officeDocument/2006/math" xmlns:v="urn:schemas-microsoft-com:vml" xmlns:wp14="http://schemas.microsoft.com/office/word/2010/wordprocessingDrawing" xmlns:wp="http://schemas.openxmlformats.org/drawingml/2006/wordprocessingDrawing" xmlns:w10="urn:schemas-microsoft-com:office:word" xmlns:w="http://schemas.openxmlformats.org/wordprocessingml/2006/main" xmlns:w14="http://schemas.microsoft.com/office/word/2010/wordml" xmlns:w15="http://schemas.microsoft.com/office/word/2012/wordml" xmlns:w16cex="http://schemas.microsoft.com/office/word/2018/wordml/cex" xmlns:w16cid="http://schemas.microsoft.com/office/word/2016/wordml/cid" xmlns:w16="http://schemas.microsoft.com/office/word/2018/wordml" xmlns:w16du="http://schemas.microsoft.com/office/word/2023/wordml/word16du" xmlns:w16sdtdh="http://schemas.microsoft.com/office/word/2020/wordml/sdtdatahash" xmlns:w16se="http://schemas.microsoft.com/office/word/2015/wordml/symex" xmlns:wpg="http://schemas.microsoft.com/office/word/2010/wordprocessingGroup" xmlns:wpi="http://schemas.microsoft.com/office/word/2010/wordprocessingInk" xmlns:wne="http://schemas.microsoft.com/office/word/2006/wordml" xmlns:wps="http://schemas.microsoft.com/office/word/2010/wordprocessingShape" mc:Ignorable="w14 w15 w16se w16cid w16 w16cex w16sdtdh wp14">
   <w:abstractNum w:abstractNumId="0" w15:restartNumberingAfterBreak="0">
     <w:nsid w:val="0F94466D"/>
     <w:multiLevelType w:val="hybridMultilevel"/>

</xml_diff>